<commit_message>
Added file from Openpuzzles 2017-07-02 16:42:09.251
</commit_message>
<xml_diff>
--- a/folder3/BGP.docx
+++ b/folder3/BGP.docx
@@ -365,15 +365,6 @@
     <w:p>
       <w:pPr>
         <w:shd w:val="clear" w:color="auto" w:fill="F8F9FA"/>
-        <w:jc w:val="center"/>
-        <w:rPr>
-          <w:rFonts w:ascii="Arial" w:hAnsi="Arial" w:cs="Arial"/>
-          <w:color w:val="222222"/>
-          <w:sz w:val="20"/>
-          <w:szCs w:val="20"/>
-        </w:rPr>
-      </w:pPr>
-      <w:r>
         <w:rPr>
           <w:rFonts w:ascii="Arial" w:hAnsi="Arial" w:cs="Arial"/>
           <w:noProof/>
@@ -381,13 +372,32 @@
           <w:sz w:val="20"/>
           <w:szCs w:val="20"/>
         </w:rPr>
+      </w:pPr>
+    </w:p>
+    <w:p>
+      <w:pPr>
+        <w:shd w:val="clear" w:color="auto" w:fill="F8F9FA"/>
+        <w:jc w:val="center"/>
+        <w:rPr>
+          <w:rFonts w:ascii="Arial" w:hAnsi="Arial" w:cs="Arial"/>
+          <w:color w:val="222222"/>
+          <w:sz w:val="20"/>
+          <w:szCs w:val="20"/>
+        </w:rPr>
+      </w:pPr>
+      <w:r>
+        <w:rPr>
+          <w:rFonts w:ascii="Arial" w:hAnsi="Arial" w:cs="Arial"/>
+          <w:noProof/>
+          <w:color w:val="0B0080"/>
+          <w:sz w:val="20"/>
+          <w:szCs w:val="20"/>
+        </w:rPr>
         <w:drawing>
           <wp:inline distT="0" distB="0" distL="0" distR="0">
             <wp:extent cx="5229225" cy="3143250"/>
             <wp:effectExtent l="19050" t="0" r="9525" b="0"/>
-            <wp:docPr id="1" name="Picture 1" descr="https://upload.wikimedia.org/wikipedia/commons/thumb/a/a8/BGP_FSM.svg/549px-BGP_FSM.svg.png">
-              <a:hlinkClick xmlns:a="http://schemas.openxmlformats.org/drawingml/2006/main" r:id="rId5"/>
-            </wp:docPr>
+            <wp:docPr id="2" name="Picture 1" descr="https://upload.wikimedia.org/wikipedia/commons/thumb/a/a8/BGP_FSM.svg/549px-BGP_FSM.svg.png"/>
             <wp:cNvGraphicFramePr>
               <a:graphicFrameLocks xmlns:a="http://schemas.openxmlformats.org/drawingml/2006/main" noChangeAspect="1"/>
             </wp:cNvGraphicFramePr>
@@ -525,7 +535,11 @@
       </w:r>
       <w:proofErr w:type="spellEnd"/>
       <w:r>
-        <w:t xml:space="preserve"> messages are exchanged and, upon successful receipt, the router is placed into the "Established" state. In the "Established" state, the router can send/receive: </w:t>
+        <w:t xml:space="preserve"> messages are exchanged and, upon </w:t>
+      </w:r>
+      <w:r>
+        <w:lastRenderedPageBreak/>
+        <w:t xml:space="preserve">successful receipt, the router is placed into the "Established" state. In the "Established" state, the router can send/receive: </w:t>
       </w:r>
       <w:proofErr w:type="spellStart"/>
       <w:r>
@@ -560,7 +574,6 @@
           <w:sz w:val="21"/>
           <w:szCs w:val="21"/>
         </w:rPr>
-        <w:lastRenderedPageBreak/>
         <w:t>Idle State</w:t>
       </w:r>
       <w:r>
@@ -1660,6 +1673,7 @@
           <w:sz w:val="21"/>
           <w:szCs w:val="21"/>
         </w:rPr>
+        <w:lastRenderedPageBreak/>
         <w:t xml:space="preserve">The peer is listening for a </w:t>
       </w:r>
       <w:proofErr w:type="spellStart"/>
@@ -1772,7 +1786,6 @@
           <w:sz w:val="21"/>
           <w:szCs w:val="21"/>
         </w:rPr>
-        <w:lastRenderedPageBreak/>
         <w:t xml:space="preserve">If a timer expires before a </w:t>
       </w:r>
       <w:proofErr w:type="spellStart"/>
@@ -2242,17 +2255,8 @@
           <w:rStyle w:val="mw-headline"/>
           <w:szCs w:val="21"/>
         </w:rPr>
-        <w:t xml:space="preserve">, the main BGP process decides if any of the neighbor's new routes are preferred to routes already in the Loc-RIB. If so, it replaces them. If a given route is withdrawn by a neighbor, and there is no other route to that destination, the route is removed from the Loc-RIB, and no longer sent, by BGP, to the main routing table manager. If the router does not have a route to that destination from any non-BGP source, the withdrawn route will be removed from the main routing </w:t>
-      </w:r>
-      <w:proofErr w:type="spellStart"/>
-      <w:r>
-        <w:rPr>
-          <w:rStyle w:val="mw-headline"/>
-          <w:szCs w:val="21"/>
-        </w:rPr>
-        <w:t>table.</w:t>
-      </w:r>
-      <w:proofErr w:type="spellEnd"/>
+        <w:t>, the main BGP process decides if any of the neighbor's new routes are preferred to routes already in the Loc-RIB. If so, it replaces them. If a given route is withdrawn by a neighbor, and there is no other route to that destination, the route is removed from the Loc-RIB, and no longer sent, by BGP, to the main routing table manager. If the router does not have a route to that destination from any non-BGP source, the withdrawn route will be removed from the main routing table.</w:t>
+      </w:r>
     </w:p>
     <w:p>
       <w:pPr>
@@ -2583,172 +2587,76 @@
     <w:p/>
     <w:p>
       <w:pPr>
-        <w:pStyle w:val="Heading3"/>
-        <w:rPr>
-          <w:rFonts w:asciiTheme="minorHAnsi" w:eastAsiaTheme="minorHAnsi" w:hAnsiTheme="minorHAnsi" w:cstheme="minorBidi"/>
-          <w:b w:val="0"/>
-          <w:bCs w:val="0"/>
-          <w:color w:val="auto"/>
-        </w:rPr>
-      </w:pPr>
-      <w:r>
-        <w:rPr>
-          <w:rFonts w:asciiTheme="minorHAnsi" w:eastAsiaTheme="minorHAnsi" w:hAnsiTheme="minorHAnsi" w:cstheme="minorBidi"/>
-          <w:b w:val="0"/>
-          <w:bCs w:val="0"/>
-          <w:color w:val="auto"/>
-        </w:rPr>
+        <w:rPr>
+          <w:b/>
+          <w:bCs/>
+        </w:rPr>
+      </w:pPr>
+      <w:r>
         <w:t xml:space="preserve">BGP communities are attribute tags that can be applied to incoming or outgoing prefixes to achieve some common goal (RFC 1997). While it is common to say that BGP allows an administrator to set policies on how prefixes are handled by ISPs, this is generally not possible, strictly speaking. For instance, BGP natively has no concept to allow one AS to tell another AS to restrict advertisement of a prefix to only North American peering customers. Instead, an ISP generally publishes a list of well-known or proprietary communities with a description for each one, which essentially becomes an agreement of how prefixes are to be treated. Examples of common communities include local preference adjustments, geographic or peer type restrictions, </w:t>
       </w:r>
       <w:proofErr w:type="spellStart"/>
       <w:r>
-        <w:rPr>
-          <w:rFonts w:asciiTheme="minorHAnsi" w:eastAsiaTheme="minorHAnsi" w:hAnsiTheme="minorHAnsi" w:cstheme="minorBidi"/>
-          <w:b w:val="0"/>
-          <w:bCs w:val="0"/>
-          <w:color w:val="auto"/>
-        </w:rPr>
         <w:t>DoS</w:t>
       </w:r>
       <w:proofErr w:type="spellEnd"/>
       <w:r>
-        <w:rPr>
-          <w:rFonts w:asciiTheme="minorHAnsi" w:eastAsiaTheme="minorHAnsi" w:hAnsiTheme="minorHAnsi" w:cstheme="minorBidi"/>
-          <w:b w:val="0"/>
-          <w:bCs w:val="0"/>
-          <w:color w:val="auto"/>
-        </w:rPr>
         <w:t xml:space="preserve"> avoidance (black holing), and AS </w:t>
       </w:r>
       <w:proofErr w:type="spellStart"/>
       <w:r>
-        <w:rPr>
-          <w:rFonts w:asciiTheme="minorHAnsi" w:eastAsiaTheme="minorHAnsi" w:hAnsiTheme="minorHAnsi" w:cstheme="minorBidi"/>
-          <w:b w:val="0"/>
-          <w:bCs w:val="0"/>
-          <w:color w:val="auto"/>
-        </w:rPr>
         <w:t>prepending</w:t>
       </w:r>
       <w:proofErr w:type="spellEnd"/>
       <w:r>
-        <w:rPr>
-          <w:rFonts w:asciiTheme="minorHAnsi" w:eastAsiaTheme="minorHAnsi" w:hAnsiTheme="minorHAnsi" w:cstheme="minorBidi"/>
-          <w:b w:val="0"/>
-          <w:bCs w:val="0"/>
-          <w:color w:val="auto"/>
-        </w:rPr>
         <w:t xml:space="preserve"> options. An ISP might state that any routes received from customers with community XXX</w:t>
       </w:r>
       <w:proofErr w:type="gramStart"/>
       <w:r>
-        <w:rPr>
-          <w:rFonts w:asciiTheme="minorHAnsi" w:eastAsiaTheme="minorHAnsi" w:hAnsiTheme="minorHAnsi" w:cstheme="minorBidi"/>
-          <w:b w:val="0"/>
-          <w:bCs w:val="0"/>
-          <w:color w:val="auto"/>
-        </w:rPr>
         <w:t>:500</w:t>
       </w:r>
       <w:proofErr w:type="gramEnd"/>
       <w:r>
-        <w:rPr>
-          <w:rFonts w:asciiTheme="minorHAnsi" w:eastAsiaTheme="minorHAnsi" w:hAnsiTheme="minorHAnsi" w:cstheme="minorBidi"/>
-          <w:b w:val="0"/>
-          <w:bCs w:val="0"/>
-          <w:color w:val="auto"/>
-        </w:rPr>
         <w:t xml:space="preserve"> will be advertised to all peers (default) while community XXX:501 will restrict advertisement to North America. The customer simply adjusts their configuration to include the correct </w:t>
       </w:r>
       <w:proofErr w:type="gramStart"/>
       <w:r>
-        <w:rPr>
-          <w:rFonts w:asciiTheme="minorHAnsi" w:eastAsiaTheme="minorHAnsi" w:hAnsiTheme="minorHAnsi" w:cstheme="minorBidi"/>
-          <w:b w:val="0"/>
-          <w:bCs w:val="0"/>
-          <w:color w:val="auto"/>
-        </w:rPr>
         <w:t>community(</w:t>
       </w:r>
       <w:proofErr w:type="spellStart"/>
       <w:proofErr w:type="gramEnd"/>
       <w:r>
-        <w:rPr>
-          <w:rFonts w:asciiTheme="minorHAnsi" w:eastAsiaTheme="minorHAnsi" w:hAnsiTheme="minorHAnsi" w:cstheme="minorBidi"/>
-          <w:b w:val="0"/>
-          <w:bCs w:val="0"/>
-          <w:color w:val="auto"/>
-        </w:rPr>
         <w:t>ies</w:t>
       </w:r>
       <w:proofErr w:type="spellEnd"/>
       <w:r>
-        <w:rPr>
-          <w:rFonts w:asciiTheme="minorHAnsi" w:eastAsiaTheme="minorHAnsi" w:hAnsiTheme="minorHAnsi" w:cstheme="minorBidi"/>
-          <w:b w:val="0"/>
-          <w:bCs w:val="0"/>
-          <w:color w:val="auto"/>
-        </w:rPr>
         <w:t>) for each route, and the ISP is responsible for controlling who the prefix is advertised to. The end user has no technical ability to enforce correct actions being taken by the ISP, though problems in this area are generally rare and accidental.</w:t>
       </w:r>
     </w:p>
     <w:p>
       <w:pPr>
-        <w:pStyle w:val="Heading3"/>
-        <w:rPr>
-          <w:rFonts w:asciiTheme="minorHAnsi" w:eastAsiaTheme="minorHAnsi" w:hAnsiTheme="minorHAnsi" w:cstheme="minorBidi"/>
-          <w:b w:val="0"/>
-          <w:bCs w:val="0"/>
-          <w:color w:val="auto"/>
-        </w:rPr>
-      </w:pPr>
-      <w:r>
-        <w:rPr>
-          <w:rFonts w:asciiTheme="minorHAnsi" w:eastAsiaTheme="minorHAnsi" w:hAnsiTheme="minorHAnsi" w:cstheme="minorBidi"/>
-          <w:b w:val="0"/>
-          <w:bCs w:val="0"/>
-          <w:color w:val="auto"/>
-        </w:rPr>
+        <w:rPr>
+          <w:b/>
+          <w:bCs/>
+        </w:rPr>
+      </w:pPr>
+      <w:r>
         <w:t>It is a common tactic for end customers to use BGP communities (usually ASN</w:t>
       </w:r>
       <w:proofErr w:type="gramStart"/>
       <w:r>
-        <w:rPr>
-          <w:rFonts w:asciiTheme="minorHAnsi" w:eastAsiaTheme="minorHAnsi" w:hAnsiTheme="minorHAnsi" w:cstheme="minorBidi"/>
-          <w:b w:val="0"/>
-          <w:bCs w:val="0"/>
-          <w:color w:val="auto"/>
-        </w:rPr>
         <w:t>:70,80,90,100</w:t>
       </w:r>
       <w:proofErr w:type="gramEnd"/>
       <w:r>
-        <w:rPr>
-          <w:rFonts w:asciiTheme="minorHAnsi" w:eastAsiaTheme="minorHAnsi" w:hAnsiTheme="minorHAnsi" w:cstheme="minorBidi"/>
-          <w:b w:val="0"/>
-          <w:bCs w:val="0"/>
-          <w:color w:val="auto"/>
-        </w:rPr>
         <w:t>) to control the local preference the ISP assigns to advertised routes instead of using MED (the effect is similar). It should also be noted that the community attribute is transitive, but communities applied by the customer very rarely become propagated outside the next-hop AS. Not all ISPs give out their communities to the public, while some other do</w:t>
       </w:r>
       <w:proofErr w:type="gramStart"/>
       <w:r>
-        <w:rPr>
-          <w:rFonts w:asciiTheme="minorHAnsi" w:eastAsiaTheme="minorHAnsi" w:hAnsiTheme="minorHAnsi" w:cstheme="minorBidi"/>
-          <w:b w:val="0"/>
-          <w:bCs w:val="0"/>
-          <w:color w:val="auto"/>
-        </w:rPr>
         <w:t>.[</w:t>
       </w:r>
       <w:proofErr w:type="gramEnd"/>
       <w:r>
-        <w:rPr>
-          <w:rFonts w:asciiTheme="minorHAnsi" w:eastAsiaTheme="minorHAnsi" w:hAnsiTheme="minorHAnsi" w:cstheme="minorBidi"/>
-          <w:b w:val="0"/>
-          <w:bCs w:val="0"/>
-          <w:color w:val="auto"/>
-        </w:rPr>
         <w:t>9]</w:t>
       </w:r>
     </w:p>
@@ -3803,6 +3711,9 @@
       </w:r>
     </w:p>
     <w:p>
+      <w:pPr>
+        <w:jc w:val="center"/>
+      </w:pPr>
       <w:r>
         <w:rPr>
           <w:noProof/>
@@ -3811,9 +3722,7 @@
           <wp:inline distT="0" distB="0" distL="0" distR="0">
             <wp:extent cx="2095500" cy="1676400"/>
             <wp:effectExtent l="19050" t="0" r="0" b="0"/>
-            <wp:docPr id="13" name="Picture 13" descr="https://upload.wikimedia.org/wikipedia/commons/thumb/c/ce/BGP_Table_growth.svg/220px-BGP_Table_growth.svg.png">
-              <a:hlinkClick xmlns:a="http://schemas.openxmlformats.org/drawingml/2006/main" r:id="rId9"/>
-            </wp:docPr>
+            <wp:docPr id="13" name="Picture 13" descr="https://upload.wikimedia.org/wikipedia/commons/thumb/c/ce/BGP_Table_growth.svg/220px-BGP_Table_growth.svg.png"/>
             <wp:cNvGraphicFramePr>
               <a:graphicFrameLocks xmlns:a="http://schemas.openxmlformats.org/drawingml/2006/main" noChangeAspect="1"/>
             </wp:cNvGraphicFramePr>
@@ -3883,6 +3792,9 @@
       </w:r>
     </w:p>
     <w:p>
+      <w:pPr>
+        <w:jc w:val="center"/>
+      </w:pPr>
       <w:r>
         <w:rPr>
           <w:noProof/>
@@ -3891,9 +3803,7 @@
           <wp:inline distT="0" distB="0" distL="0" distR="0">
             <wp:extent cx="2095500" cy="1676400"/>
             <wp:effectExtent l="19050" t="0" r="0" b="0"/>
-            <wp:docPr id="14" name="Picture 14" descr="https://upload.wikimedia.org/wikipedia/commons/thumb/c/cf/Internet_AS.svg/220px-Internet_AS.svg.png">
-              <a:hlinkClick xmlns:a="http://schemas.openxmlformats.org/drawingml/2006/main" r:id="rId11"/>
-            </wp:docPr>
+            <wp:docPr id="14" name="Picture 14" descr="https://upload.wikimedia.org/wikipedia/commons/thumb/c/cf/Internet_AS.svg/220px-Internet_AS.svg.png"/>
             <wp:cNvGraphicFramePr>
               <a:graphicFrameLocks xmlns:a="http://schemas.openxmlformats.org/drawingml/2006/main" noChangeAspect="1"/>
             </wp:cNvGraphicFramePr>
@@ -4118,25 +4028,15 @@
       <w:r>
         <w:t>One method growing in popularity to address the load balancing issue is to deploy BGP/LISP (</w:t>
       </w:r>
-      <w:hyperlink r:id="rId13" w:tooltip="Locator/Identifier Separation Protocol" w:history="1">
-        <w:r>
-          <w:rPr>
-            <w:rStyle w:val="Hyperlink"/>
-          </w:rPr>
-          <w:t>Locator/Identifier Separation Protocol</w:t>
-        </w:r>
-      </w:hyperlink>
+      <w:r>
+        <w:t>Locator/Identifier Separation Protocol</w:t>
+      </w:r>
       <w:r>
         <w:t>) gateways within an </w:t>
       </w:r>
-      <w:hyperlink r:id="rId14" w:tooltip="Internet exchange point" w:history="1">
-        <w:r>
-          <w:rPr>
-            <w:rStyle w:val="Hyperlink"/>
-          </w:rPr>
-          <w:t>Internet exchange point</w:t>
-        </w:r>
-      </w:hyperlink>
+      <w:r>
+        <w:t>Internet exchange point</w:t>
+      </w:r>
       <w:r>
         <w:t> to allow ingress traffic engineering across multiple links. This technique does not increase the number of routes seen on the global BGP table.</w:t>
       </w:r>

</xml_diff>